<commit_message>
Deleted a function that wasn't necessary on JiaoCheng pdf
</commit_message>
<xml_diff>
--- a/Documentation/JiaoCheng Documentation.docx
+++ b/Documentation/JiaoCheng Documentation.docx
@@ -183,7 +183,7 @@
           <w:sz w:val="36"/>
           <w:szCs w:val="36"/>
         </w:rPr>
-        <w:t>11</w:t>
+        <w:t>02</w:t>
       </w:r>
       <w:r>
         <w:rPr>
@@ -203,7 +203,17 @@
           <w:sz w:val="36"/>
           <w:szCs w:val="36"/>
         </w:rPr>
-        <w:t>04</w:t>
+        <w:t>0</w:t>
+      </w:r>
+      <w:r>
+        <w:rPr>
+          <w:rFonts w:ascii="Calibri" w:eastAsia="FangSong" w:hAnsi="Calibri" w:cs="Calibri"/>
+          <w:i/>
+          <w:iCs/>
+          <w:sz w:val="36"/>
+          <w:szCs w:val="36"/>
+        </w:rPr>
+        <w:t>6</w:t>
       </w:r>
       <w:r>
         <w:rPr>
@@ -1558,40 +1568,22 @@
           <w:p>
             <w:pPr>
               <w:shd w:val="clear" w:color="auto" w:fill="FFFFFF"/>
-              <w:spacing w:line="270" w:lineRule="atLeast"/>
-              <w:rPr>
-                <w:rFonts w:ascii="Menlo" w:hAnsi="Menlo" w:cs="Menlo"/>
-                <w:color w:val="000000"/>
-                <w:sz w:val="18"/>
-                <w:szCs w:val="18"/>
-              </w:rPr>
-            </w:pPr>
-            <w:r>
-              <w:rPr>
-                <w:rFonts w:ascii="Menlo" w:hAnsi="Menlo" w:cs="Menlo"/>
-                <w:color w:val="000000"/>
-                <w:sz w:val="18"/>
-                <w:szCs w:val="18"/>
-              </w:rPr>
-              <w:t>change_tuning_style</w:t>
-            </w:r>
-            <w:r>
-              <w:rPr>
-                <w:rFonts w:ascii="Menlo" w:hAnsi="Menlo" w:cs="Menlo"/>
-                <w:color w:val="000000"/>
-                <w:sz w:val="18"/>
-                <w:szCs w:val="18"/>
-              </w:rPr>
-              <w:t>(</w:t>
-            </w:r>
-            <w:r>
-              <w:rPr>
-                <w:rFonts w:ascii="Menlo" w:hAnsi="Menlo" w:cs="Menlo"/>
-                <w:color w:val="000000"/>
-                <w:sz w:val="18"/>
-                <w:szCs w:val="18"/>
-              </w:rPr>
-              <w:t xml:space="preserve">type, seed = </w:t>
+              <w:spacing w:line="360" w:lineRule="auto"/>
+              <w:rPr>
+                <w:rFonts w:ascii="Menlo" w:hAnsi="Menlo" w:cs="Menlo"/>
+                <w:color w:val="000000"/>
+                <w:sz w:val="18"/>
+                <w:szCs w:val="18"/>
+              </w:rPr>
+            </w:pPr>
+            <w:r>
+              <w:rPr>
+                <w:rFonts w:ascii="Menlo" w:hAnsi="Menlo" w:cs="Menlo"/>
+                <w:color w:val="000000"/>
+                <w:sz w:val="18"/>
+                <w:szCs w:val="18"/>
+              </w:rPr>
+              <w:t xml:space="preserve">tune(key_stats_only = </w:t>
             </w:r>
             <w:r>
               <w:rPr>
@@ -1600,43 +1592,7 @@
                 <w:sz w:val="18"/>
                 <w:szCs w:val="18"/>
               </w:rPr>
-              <w:t>None</w:t>
-            </w:r>
-            <w:r>
-              <w:rPr>
-                <w:rFonts w:ascii="Menlo" w:hAnsi="Menlo" w:cs="Menlo"/>
-                <w:color w:val="000000"/>
-                <w:sz w:val="18"/>
-                <w:szCs w:val="18"/>
-              </w:rPr>
-              <w:t xml:space="preserve">, outer_most_layer = </w:t>
-            </w:r>
-            <w:r>
-              <w:rPr>
-                <w:rFonts w:ascii="Menlo" w:hAnsi="Menlo" w:cs="Menlo"/>
-                <w:color w:val="098658"/>
-                <w:sz w:val="18"/>
-                <w:szCs w:val="18"/>
-              </w:rPr>
-              <w:t>2</w:t>
-            </w:r>
-            <w:r>
-              <w:rPr>
-                <w:rFonts w:ascii="Menlo" w:hAnsi="Menlo" w:cs="Menlo"/>
-                <w:color w:val="000000"/>
-                <w:sz w:val="18"/>
-                <w:szCs w:val="18"/>
-              </w:rPr>
-              <w:t xml:space="preserve">, randomise = </w:t>
-            </w:r>
-            <w:r>
-              <w:rPr>
-                <w:rFonts w:ascii="Menlo" w:hAnsi="Menlo" w:cs="Menlo"/>
-                <w:color w:val="0000FF"/>
-                <w:sz w:val="18"/>
-                <w:szCs w:val="18"/>
-              </w:rPr>
-              <w:t>True</w:t>
+              <w:t>False</w:t>
             </w:r>
             <w:r>
               <w:rPr>
@@ -1658,99 +1614,16 @@
               <w:spacing w:line="360" w:lineRule="auto"/>
             </w:pPr>
             <w:r>
-              <w:rPr>
-                <w:rFonts w:hint="eastAsia"/>
-              </w:rPr>
-              <w:t>Set</w:t>
-            </w:r>
-            <w:r>
-              <w:t xml:space="preserve"> which type of tuning order to use</w:t>
-            </w:r>
-            <w:r>
-              <w:t>.</w:t>
-            </w:r>
-          </w:p>
-          <w:p>
-            <w:pPr>
-              <w:spacing w:line="360" w:lineRule="auto"/>
-            </w:pPr>
-          </w:p>
-          <w:p>
-            <w:pPr>
-              <w:spacing w:line="360" w:lineRule="auto"/>
-            </w:pPr>
-            <w:r>
-              <w:t>‘a’: as if nested (according to order of dictionary input to set_hyperparameters())</w:t>
-            </w:r>
-          </w:p>
-          <w:p>
-            <w:pPr>
-              <w:spacing w:line="360" w:lineRule="auto"/>
-            </w:pPr>
-          </w:p>
-          <w:p>
-            <w:pPr>
-              <w:spacing w:line="360" w:lineRule="auto"/>
-            </w:pPr>
-            <w:r>
-              <w:t>‘b’: (reset to ‘a’) before random shuffle using inputted seed, or default seed 19421221</w:t>
-            </w:r>
-          </w:p>
-          <w:p>
-            <w:pPr>
-              <w:spacing w:line="360" w:lineRule="auto"/>
-            </w:pPr>
-          </w:p>
-          <w:p>
-            <w:pPr>
-              <w:spacing w:line="360" w:lineRule="auto"/>
-            </w:pPr>
-            <w:r>
-              <w:lastRenderedPageBreak/>
-              <w:t xml:space="preserve">‘c’: </w:t>
-            </w:r>
-            <w:r>
-              <w:rPr>
-                <w:rFonts w:hint="eastAsia"/>
-              </w:rPr>
-              <w:t>(</w:t>
-            </w:r>
-            <w:r>
-              <w:t>reset to a) before setting to layer by layer order</w:t>
-            </w:r>
-          </w:p>
-          <w:p>
-            <w:pPr>
-              <w:spacing w:line="360" w:lineRule="auto"/>
-              <w:rPr>
-                <w:rFonts w:ascii="SimSun" w:eastAsia="SimSun" w:hAnsi="SimSun" w:cs="SimSun"/>
-              </w:rPr>
-            </w:pPr>
-          </w:p>
-          <w:p>
-            <w:pPr>
-              <w:spacing w:line="360" w:lineRule="auto"/>
-              <w:rPr>
-                <w:rFonts w:ascii="SimSun" w:eastAsia="SimSun" w:hAnsi="SimSun" w:cs="SimSun"/>
-              </w:rPr>
-            </w:pPr>
-            <w:r>
-              <w:t xml:space="preserve">‘d’: (reset to a) (reset to </w:t>
-            </w:r>
-            <w:r>
-              <w:rPr>
-                <w:rFonts w:hint="eastAsia"/>
-              </w:rPr>
-              <w:t>c</w:t>
-            </w:r>
-            <w:r>
-              <w:t>) before setting to diag-hor -&gt; layer by layer. Automatically randomised by default seed</w:t>
-            </w:r>
-          </w:p>
-          <w:p>
-            <w:pPr>
-              <w:spacing w:line="360" w:lineRule="auto"/>
-            </w:pPr>
+              <w:t>Begin tuning process</w:t>
+            </w:r>
+          </w:p>
+          <w:p>
+            <w:pPr>
+              <w:spacing w:line="360" w:lineRule="auto"/>
+            </w:pPr>
+            <w:r>
+              <w:t>If key_stats_only = True then don’t calculate non important stats</w:t>
+            </w:r>
           </w:p>
           <w:p>
             <w:pPr>
@@ -1770,58 +1643,7 @@
               <w:spacing w:line="360" w:lineRule="auto"/>
             </w:pPr>
             <w:r>
-              <w:t>type</w:t>
-            </w:r>
-            <w:r>
-              <w:t xml:space="preserve"> </w:t>
-            </w:r>
-            <w:r>
-              <w:t>–</w:t>
-            </w:r>
-            <w:r>
-              <w:t xml:space="preserve"> </w:t>
-            </w:r>
-            <w:r>
-              <w:t>str – ‘a’ or ‘b’ or ‘c’ or ‘d’</w:t>
-            </w:r>
-          </w:p>
-          <w:p>
-            <w:pPr>
-              <w:spacing w:line="360" w:lineRule="auto"/>
-            </w:pPr>
-          </w:p>
-          <w:p>
-            <w:pPr>
-              <w:spacing w:line="360" w:lineRule="auto"/>
-            </w:pPr>
-            <w:r>
-              <w:t>seed – int – for ‘b’ and ‘c’</w:t>
-            </w:r>
-          </w:p>
-          <w:p>
-            <w:pPr>
-              <w:spacing w:line="360" w:lineRule="auto"/>
-            </w:pPr>
-          </w:p>
-          <w:p>
-            <w:pPr>
-              <w:spacing w:line="360" w:lineRule="auto"/>
-            </w:pPr>
-            <w:r>
-              <w:t>outer_most_layer – the outer most layer for ‘c’ and ‘d’ to actually order for, before remaining are all random</w:t>
-            </w:r>
-          </w:p>
-          <w:p>
-            <w:pPr>
-              <w:spacing w:line="360" w:lineRule="auto"/>
-            </w:pPr>
-          </w:p>
-          <w:p>
-            <w:pPr>
-              <w:spacing w:line="360" w:lineRule="auto"/>
-            </w:pPr>
-            <w:r>
-              <w:t xml:space="preserve">randomise – bool – whether or not to randomise ‘c’ </w:t>
+              <w:t xml:space="preserve">key_stats_only – bool </w:t>
             </w:r>
           </w:p>
         </w:tc>
@@ -1834,131 +1656,43 @@
           <w:p>
             <w:pPr>
               <w:shd w:val="clear" w:color="auto" w:fill="FFFFFF"/>
-              <w:spacing w:line="360" w:lineRule="auto"/>
-              <w:rPr>
-                <w:rFonts w:ascii="Menlo" w:hAnsi="Menlo" w:cs="Menlo"/>
-                <w:color w:val="000000"/>
-                <w:sz w:val="18"/>
-                <w:szCs w:val="18"/>
-              </w:rPr>
-            </w:pPr>
-            <w:r>
-              <w:rPr>
-                <w:rFonts w:ascii="Menlo" w:hAnsi="Menlo" w:cs="Menlo"/>
-                <w:color w:val="000000"/>
-                <w:sz w:val="18"/>
-                <w:szCs w:val="18"/>
-              </w:rPr>
+              <w:spacing w:line="270" w:lineRule="atLeast"/>
+              <w:rPr>
+                <w:rFonts w:ascii="Menlo" w:hAnsi="Menlo" w:cs="Menlo"/>
+                <w:color w:val="000000"/>
+                <w:sz w:val="18"/>
+                <w:szCs w:val="18"/>
+              </w:rPr>
+            </w:pPr>
+            <w:r>
+              <w:rPr>
+                <w:rFonts w:ascii="Menlo" w:hAnsi="Menlo" w:cs="Menlo"/>
+                <w:color w:val="000000"/>
+                <w:sz w:val="18"/>
+                <w:szCs w:val="18"/>
+              </w:rPr>
+              <w:t>read_in_tuning_result_df(address)</w:t>
+            </w:r>
+          </w:p>
+        </w:tc>
+        <w:tc>
+          <w:tcPr>
+            <w:tcW w:w="4626" w:type="dxa"/>
+          </w:tcPr>
+          <w:p>
+            <w:pPr>
+              <w:spacing w:line="360" w:lineRule="auto"/>
+            </w:pPr>
+            <w:r>
+              <w:t>Read in existing DataFrame from .csv consisting of tuning result.</w:t>
+            </w:r>
+          </w:p>
+          <w:p>
+            <w:pPr>
+              <w:spacing w:line="360" w:lineRule="auto"/>
+            </w:pPr>
+            <w:r>
               <w:lastRenderedPageBreak/>
-              <w:t xml:space="preserve">tune(key_stats_only = </w:t>
-            </w:r>
-            <w:r>
-              <w:rPr>
-                <w:rFonts w:ascii="Menlo" w:hAnsi="Menlo" w:cs="Menlo"/>
-                <w:color w:val="0000FF"/>
-                <w:sz w:val="18"/>
-                <w:szCs w:val="18"/>
-              </w:rPr>
-              <w:t>False</w:t>
-            </w:r>
-            <w:r>
-              <w:rPr>
-                <w:rFonts w:ascii="Menlo" w:hAnsi="Menlo" w:cs="Menlo"/>
-                <w:color w:val="000000"/>
-                <w:sz w:val="18"/>
-                <w:szCs w:val="18"/>
-              </w:rPr>
-              <w:t>)</w:t>
-            </w:r>
-          </w:p>
-        </w:tc>
-        <w:tc>
-          <w:tcPr>
-            <w:tcW w:w="4626" w:type="dxa"/>
-          </w:tcPr>
-          <w:p>
-            <w:pPr>
-              <w:spacing w:line="360" w:lineRule="auto"/>
-            </w:pPr>
-            <w:r>
-              <w:t>Begin tuning process</w:t>
-            </w:r>
-          </w:p>
-          <w:p>
-            <w:pPr>
-              <w:spacing w:line="360" w:lineRule="auto"/>
-            </w:pPr>
-            <w:r>
-              <w:t>If key_stats_only = True then don’t calculate non important stats</w:t>
-            </w:r>
-          </w:p>
-          <w:p>
-            <w:pPr>
-              <w:spacing w:line="360" w:lineRule="auto"/>
-            </w:pPr>
-          </w:p>
-          <w:p>
-            <w:pPr>
-              <w:spacing w:line="360" w:lineRule="auto"/>
-            </w:pPr>
-            <w:r>
-              <w:t>Parameters:</w:t>
-            </w:r>
-          </w:p>
-          <w:p>
-            <w:pPr>
-              <w:spacing w:line="360" w:lineRule="auto"/>
-            </w:pPr>
-            <w:r>
-              <w:t xml:space="preserve">key_stats_only – bool </w:t>
-            </w:r>
-          </w:p>
-        </w:tc>
-      </w:tr>
-      <w:tr>
-        <w:tc>
-          <w:tcPr>
-            <w:tcW w:w="4390" w:type="dxa"/>
-          </w:tcPr>
-          <w:p>
-            <w:pPr>
-              <w:shd w:val="clear" w:color="auto" w:fill="FFFFFF"/>
-              <w:spacing w:line="270" w:lineRule="atLeast"/>
-              <w:rPr>
-                <w:rFonts w:ascii="Menlo" w:hAnsi="Menlo" w:cs="Menlo"/>
-                <w:color w:val="000000"/>
-                <w:sz w:val="18"/>
-                <w:szCs w:val="18"/>
-              </w:rPr>
-            </w:pPr>
-            <w:r>
-              <w:rPr>
-                <w:rFonts w:ascii="Menlo" w:hAnsi="Menlo" w:cs="Menlo"/>
-                <w:color w:val="000000"/>
-                <w:sz w:val="18"/>
-                <w:szCs w:val="18"/>
-              </w:rPr>
-              <w:t>read_in_tuning_result_df(address)</w:t>
-            </w:r>
-          </w:p>
-        </w:tc>
-        <w:tc>
-          <w:tcPr>
-            <w:tcW w:w="4626" w:type="dxa"/>
-          </w:tcPr>
-          <w:p>
-            <w:pPr>
-              <w:spacing w:line="360" w:lineRule="auto"/>
-            </w:pPr>
-            <w:r>
-              <w:t>Read in existing DataFrame from .csv consisting of tuning result.</w:t>
-            </w:r>
-          </w:p>
-          <w:p>
-            <w:pPr>
-              <w:spacing w:line="360" w:lineRule="auto"/>
-            </w:pPr>
-            <w:r>
               <w:t>Automatically populates result array and checked array if csv columns match parameter choices</w:t>
             </w:r>
           </w:p>

</xml_diff>